<commit_message>
Implementacion de la ultima parte del proyecto
</commit_message>
<xml_diff>
--- a/NewClass/Proyecto.docx
+++ b/NewClass/Proyecto.docx
@@ -1108,7 +1108,7 @@
         <w:pStyle w:val="Prrafodelista"/>
         <w:numPr>
           <w:ilvl w:val="0"/>
-          <w:numId w:val="1"/>
+          <w:numId w:val="3"/>
         </w:numPr>
         <w:rPr>
           <w:rFonts w:ascii="Arial" w:hAnsi="Arial" w:cs="Arial"/>
@@ -1127,16 +1127,52 @@
           <w:u w:val="single"/>
           <w:lang w:val="es-ES"/>
         </w:rPr>
-        <w:t xml:space="preserve">Eliminar: </w:t>
-      </w:r>
-      <w:r>
-        <w:rPr>
-          <w:rFonts w:ascii="Arial" w:hAnsi="Arial" w:cs="Arial"/>
-          <w:sz w:val="28"/>
-          <w:szCs w:val="28"/>
-          <w:lang w:val="es-ES"/>
-        </w:rPr>
-        <w:t>Se podrán eliminar alumnos cargados en el sistema</w:t>
+        <w:t>Lista de profesores:</w:t>
+      </w:r>
+      <w:r>
+        <w:rPr>
+          <w:rFonts w:ascii="Arial" w:hAnsi="Arial" w:cs="Arial"/>
+          <w:sz w:val="28"/>
+          <w:szCs w:val="28"/>
+          <w:lang w:val="es-ES"/>
+        </w:rPr>
+        <w:t xml:space="preserve"> Genera un componente que permite visualizar los profesores cargados en el sistema</w:t>
+      </w:r>
+    </w:p>
+    <w:p>
+      <w:pPr>
+        <w:pStyle w:val="Prrafodelista"/>
+        <w:numPr>
+          <w:ilvl w:val="0"/>
+          <w:numId w:val="3"/>
+        </w:numPr>
+        <w:rPr>
+          <w:rFonts w:ascii="Arial" w:hAnsi="Arial" w:cs="Arial"/>
+          <w:sz w:val="28"/>
+          <w:szCs w:val="28"/>
+          <w:lang w:val="es-ES"/>
+        </w:rPr>
+      </w:pPr>
+      <w:r>
+        <w:rPr>
+          <w:rFonts w:ascii="Arial" w:hAnsi="Arial" w:cs="Arial"/>
+          <w:b/>
+          <w:bCs/>
+          <w:sz w:val="28"/>
+          <w:szCs w:val="28"/>
+          <w:u w:val="single"/>
+          <w:lang w:val="es-ES"/>
+        </w:rPr>
+        <w:t>Exportar:</w:t>
+      </w:r>
+      <w:r>
+        <w:rPr>
+          <w:rFonts w:ascii="Arial" w:hAnsi="Arial" w:cs="Arial"/>
+          <w:sz w:val="28"/>
+          <w:szCs w:val="28"/>
+          <w:lang w:val="es-ES"/>
+        </w:rPr>
+        <w:t xml:space="preserve"> Exporta el listado de profesores cargados en el sistema.</w:t>
       </w:r>
     </w:p>
     <w:p>
@@ -1163,6 +1199,42 @@
           <w:u w:val="single"/>
           <w:lang w:val="es-ES"/>
         </w:rPr>
+        <w:t xml:space="preserve">Eliminar: </w:t>
+      </w:r>
+      <w:r>
+        <w:rPr>
+          <w:rFonts w:ascii="Arial" w:hAnsi="Arial" w:cs="Arial"/>
+          <w:sz w:val="28"/>
+          <w:szCs w:val="28"/>
+          <w:lang w:val="es-ES"/>
+        </w:rPr>
+        <w:t>Se podrán eliminar alumnos cargados en el sistema</w:t>
+      </w:r>
+    </w:p>
+    <w:p>
+      <w:pPr>
+        <w:pStyle w:val="Prrafodelista"/>
+        <w:numPr>
+          <w:ilvl w:val="0"/>
+          <w:numId w:val="1"/>
+        </w:numPr>
+        <w:rPr>
+          <w:rFonts w:ascii="Arial" w:hAnsi="Arial" w:cs="Arial"/>
+          <w:sz w:val="28"/>
+          <w:szCs w:val="28"/>
+          <w:lang w:val="es-ES"/>
+        </w:rPr>
+      </w:pPr>
+      <w:r>
+        <w:rPr>
+          <w:rFonts w:ascii="Arial" w:hAnsi="Arial" w:cs="Arial"/>
+          <w:b/>
+          <w:bCs/>
+          <w:sz w:val="28"/>
+          <w:szCs w:val="28"/>
+          <w:u w:val="single"/>
+          <w:lang w:val="es-ES"/>
+        </w:rPr>
         <w:t>Modificar:</w:t>
       </w:r>
       <w:r>
@@ -1240,7 +1312,27 @@
           <w:szCs w:val="28"/>
           <w:lang w:val="es-ES"/>
         </w:rPr>
-        <w:t>se podrán asignar notas a los estudiantes</w:t>
+        <w:t xml:space="preserve">se podrán asignar notas a los </w:t>
+      </w:r>
+      <w:proofErr w:type="gramStart"/>
+      <w:r>
+        <w:rPr>
+          <w:rFonts w:ascii="Arial" w:hAnsi="Arial" w:cs="Arial"/>
+          <w:sz w:val="28"/>
+          <w:szCs w:val="28"/>
+          <w:lang w:val="es-ES"/>
+        </w:rPr>
+        <w:t>estudiantes</w:t>
+      </w:r>
+      <w:proofErr w:type="gramEnd"/>
+      <w:r>
+        <w:rPr>
+          <w:rFonts w:ascii="Arial" w:hAnsi="Arial" w:cs="Arial"/>
+          <w:sz w:val="28"/>
+          <w:szCs w:val="28"/>
+          <w:lang w:val="es-ES"/>
+        </w:rPr>
+        <w:t xml:space="preserve"> así como asignar estudiantes al curso</w:t>
       </w:r>
       <w:r>
         <w:rPr>

</xml_diff>